<commit_message>
save document to cloud and db with date time
</commit_message>
<xml_diff>
--- a/template.docx
+++ b/template.docx
@@ -4,6 +4,10 @@
   <w:body>
     <w:p>
       <w:pPr>
+        <w:tabs>
+          <w:tab w:val="left" w:pos="4395"/>
+          <w:tab w:val="left" w:pos="5954"/>
+        </w:tabs>
         <w:spacing w:line="240" w:lineRule="auto"/>
         <w:jc w:val="center"/>
         <w:rPr>
@@ -225,15 +229,11 @@
     <w:p>
       <w:pPr>
         <w:tabs>
-          <w:tab w:val="left" w:pos="2410"/>
-          <w:tab w:val="left" w:pos="2977"/>
-          <w:tab w:val="left" w:pos="3402"/>
-          <w:tab w:val="left" w:pos="4395"/>
-          <w:tab w:val="left" w:pos="5245"/>
-          <w:tab w:val="left" w:pos="5387"/>
-          <w:tab w:val="left" w:pos="6946"/>
-          <w:tab w:val="left" w:pos="7938"/>
-          <w:tab w:val="left" w:pos="8647"/>
+          <w:tab w:val="left" w:pos="284"/>
+          <w:tab w:val="left" w:pos="2268"/>
+          <w:tab w:val="left" w:pos="2694"/>
+          <w:tab w:val="left" w:pos="4820"/>
+          <w:tab w:val="left" w:pos="6237"/>
           <w:tab w:val="left" w:pos="9356"/>
         </w:tabs>
         <w:rPr>
@@ -244,7 +244,7 @@
         <w:rPr>
           <w:noProof/>
         </w:rPr>
-        <w:t xml:space="preserve">Ответственное лицо </w:t>
+        <w:t>Ответственное лицо</w:t>
       </w:r>
       <w:r>
         <w:rPr>
@@ -267,12 +267,14 @@
         </w:sdtPr>
         <w:sdtEndPr/>
         <w:sdtContent>
+          <w:proofErr w:type="spellStart"/>
           <w:r>
             <w:rPr>
               <w:u w:val="single"/>
             </w:rPr>
             <w:t>Нарочинская</w:t>
           </w:r>
+          <w:proofErr w:type="spellEnd"/>
         </w:sdtContent>
       </w:sdt>
       <w:r>
@@ -339,12 +341,20 @@
         </w:rPr>
         <w:tab/>
       </w:r>
-      <w:r>
-        <w:rPr>
-          <w:u w:val="single"/>
-        </w:rPr>
-        <w:tab/>
-      </w:r>
+    </w:p>
+    <w:p>
+      <w:pPr>
+        <w:tabs>
+          <w:tab w:val="left" w:pos="2127"/>
+          <w:tab w:val="left" w:pos="3969"/>
+          <w:tab w:val="left" w:pos="4253"/>
+          <w:tab w:val="left" w:pos="5812"/>
+          <w:tab w:val="left" w:pos="9498"/>
+        </w:tabs>
+        <w:rPr>
+          <w:u w:val="single"/>
+        </w:rPr>
+      </w:pPr>
       <w:r>
         <w:t xml:space="preserve">№ кабинета </w:t>
       </w:r>
@@ -384,10 +394,10 @@
         <w:tab/>
       </w:r>
       <w:r>
-        <w:t xml:space="preserve"> тел</w:t>
-      </w:r>
-      <w:r>
-        <w:t xml:space="preserve">. </w:t>
+        <w:t>тел</w:t>
+      </w:r>
+      <w:r>
+        <w:t>.</w:t>
       </w:r>
       <w:r>
         <w:rPr>
@@ -428,7 +438,7 @@
     <w:p>
       <w:pPr>
         <w:tabs>
-          <w:tab w:val="left" w:pos="1701"/>
+          <w:tab w:val="left" w:pos="1843"/>
           <w:tab w:val="left" w:pos="2268"/>
           <w:tab w:val="left" w:pos="9356"/>
         </w:tabs>
@@ -752,12 +762,14 @@
                         <w:lang w:val="en-US"/>
                       </w:rPr>
                     </w:pPr>
+                    <w:proofErr w:type="spellStart"/>
                     <w:r>
                       <w:rPr>
                         <w:lang w:val="en-US"/>
                       </w:rPr>
                       <w:t>ClassroomEquipment</w:t>
                     </w:r>
+                    <w:proofErr w:type="spellEnd"/>
                   </w:p>
                 </w:sdtContent>
               </w:sdt>
@@ -1451,9 +1463,11 @@
   <w:rsids>
     <w:rsidRoot w:val="00EB4FCB"/>
     <w:rsid w:val="00056B9B"/>
+    <w:rsid w:val="0033791D"/>
     <w:rsid w:val="004C467C"/>
     <w:rsid w:val="0053711E"/>
     <w:rsid w:val="00726784"/>
+    <w:rsid w:val="00A7103F"/>
     <w:rsid w:val="00B01A6C"/>
     <w:rsid w:val="00C92613"/>
     <w:rsid w:val="00EB4FCB"/>

</xml_diff>